<commit_message>
loaded Final-Report to fix error in previous version
</commit_message>
<xml_diff>
--- a/Project-Proposal-Report-PPT/23-Final-Project-Report.docx
+++ b/Project-Proposal-Report-PPT/23-Final-Project-Report.docx
@@ -1341,7 +1341,7 @@
         <w:rPr>
           <w:color w:val="000000" w:themeColor="text1"/>
         </w:rPr>
-        <w:t>Project Methodology</w:t>
+        <w:t>Literature Review</w:t>
       </w:r>
     </w:p>
     <w:p>
@@ -3070,7 +3070,7 @@
           <w:sz w:val="24"/>
           <w:szCs w:val="24"/>
         </w:rPr>
-        <w:t>Project Methodology</w:t>
+        <w:t>Literature Review</w:t>
       </w:r>
       <w:r>
         <w:t xml:space="preserve">: </w:t>
@@ -3088,37 +3088,8 @@
     </w:p>
     <w:p>
       <w:pPr>
-        <w:pStyle w:val="ListParagraph"/>
-        <w:numPr>
-          <w:ilvl w:val="1"/>
-          <w:numId w:val="8"/>
-        </w:numPr>
         <w:spacing w:before="120" w:after="0" w:line="240" w:lineRule="auto"/>
-        <w:contextualSpacing w:val="0"/>
-        <w:rPr>
-          <w:b/>
-          <w:bCs/>
-        </w:rPr>
-      </w:pPr>
-      <w:r>
-        <w:rPr>
-          <w:b/>
-          <w:bCs/>
-        </w:rPr>
-        <w:t xml:space="preserve">   </w:t>
-      </w:r>
-      <w:r>
-        <w:rPr>
-          <w:b/>
-          <w:bCs/>
-        </w:rPr>
-        <w:t>Literature Review</w:t>
-      </w:r>
-    </w:p>
-    <w:p>
-      <w:pPr>
-        <w:spacing w:before="120" w:after="0" w:line="240" w:lineRule="auto"/>
-        <w:ind w:left="2160"/>
+        <w:ind w:left="1440"/>
       </w:pPr>
       <w:r>
         <w:t>An extensive literature review was conducted to iden</w:t>
@@ -12826,7 +12797,7 @@
         <w:rFonts w:hint="default"/>
       </w:rPr>
     </w:lvl>
-    <w:lvl w:ilvl="1" w:tplc="0C090019" w:tentative="1">
+    <w:lvl w:ilvl="1" w:tplc="0C090019">
       <w:start w:val="1"/>
       <w:numFmt w:val="lowerLetter"/>
       <w:lvlText w:val="%2."/>

</xml_diff>